<commit_message>
Updated Howto after GenA discussion
</commit_message>
<xml_diff>
--- a/Docs/Howto.docx
+++ b/Docs/Howto.docx
@@ -40,46 +40,217 @@
           <w:b/>
           <w:bCs/>
         </w:rPr>
+        <w:t>What the different spreadsheets are:</w:t>
+      </w:r>
+    </w:p>
+    <w:p>
+      <w:r>
+        <w:t xml:space="preserve">Each “Results_xxx.xlsm” represents one scenario.  The “xxx” describes the scenario.  “CO2_100” means CO2 at $100/ton.  </w:t>
+      </w:r>
+      <w:r>
+        <w:t xml:space="preserve">Then, there is the word “_all”.  That says it was run </w:t>
+      </w:r>
+      <w:proofErr w:type="gramStart"/>
+      <w:r>
+        <w:t>on</w:t>
+      </w:r>
+      <w:proofErr w:type="gramEnd"/>
+      <w:r>
+        <w:t xml:space="preserve"> all 13 regions.  </w:t>
+      </w:r>
+      <w:r>
+        <w:t>There is one of these for each scenario – for each price of CO2.</w:t>
+      </w:r>
+    </w:p>
+    <w:p>
+      <w:r>
+        <w:t>The “Compare.xlsm” compares the various scenarios.</w:t>
+      </w:r>
+    </w:p>
+    <w:p>
+      <w:pPr>
+        <w:rPr>
+          <w:b/>
+          <w:bCs/>
+        </w:rPr>
+      </w:pPr>
+      <w:r>
+        <w:rPr>
+          <w:b/>
+          <w:bCs/>
+        </w:rPr>
+        <w:t>How to run Results/Compare:</w:t>
+      </w:r>
+    </w:p>
+    <w:p>
+      <w:r>
+        <w:t>Download all the files</w:t>
+      </w:r>
+      <w:r>
+        <w:t>, including HowTo.docx.  You must have done that if you are reading this.</w:t>
+      </w:r>
+    </w:p>
+    <w:p>
+      <w:r>
+        <w:t>Right-click on each</w:t>
+      </w:r>
+      <w:r>
+        <w:t xml:space="preserve"> .</w:t>
+      </w:r>
+      <w:proofErr w:type="spellStart"/>
+      <w:r>
+        <w:t>xlsm</w:t>
+      </w:r>
+      <w:proofErr w:type="spellEnd"/>
+      <w:r>
+        <w:t xml:space="preserve"> </w:t>
+      </w:r>
+      <w:proofErr w:type="gramStart"/>
+      <w:r>
+        <w:t>file, and</w:t>
+      </w:r>
+      <w:proofErr w:type="gramEnd"/>
+      <w:r>
+        <w:t xml:space="preserve"> set properties to allow macros.</w:t>
+      </w:r>
+    </w:p>
+    <w:p>
+      <w:r>
+        <w:t xml:space="preserve">Open “Compare.xlsm”.  Enable macros here.  </w:t>
+      </w:r>
+      <w:r>
+        <w:t>This should open all the Results…</w:t>
+      </w:r>
+      <w:proofErr w:type="spellStart"/>
+      <w:r>
+        <w:t>xlsm</w:t>
+      </w:r>
+      <w:proofErr w:type="spellEnd"/>
+      <w:r>
+        <w:t xml:space="preserve"> files. </w:t>
+      </w:r>
+      <w:r>
+        <w:t xml:space="preserve">Click on each of </w:t>
+      </w:r>
+      <w:proofErr w:type="gramStart"/>
+      <w:r>
+        <w:t>these</w:t>
+      </w:r>
+      <w:r>
+        <w:t>, and</w:t>
+      </w:r>
+      <w:proofErr w:type="gramEnd"/>
+      <w:r>
+        <w:t xml:space="preserve"> enable macros in each one.</w:t>
+      </w:r>
+      <w:r>
+        <w:t xml:space="preserve">  Go back to Compare.xlsm.</w:t>
+      </w:r>
+    </w:p>
+    <w:p>
+      <w:r>
+        <w:t xml:space="preserve">On sheet Graph, cell A1, is the region.  If you click on it, an arrow appears to the right.  Hit this arrow to choose </w:t>
+      </w:r>
+      <w:proofErr w:type="gramStart"/>
+      <w:r>
+        <w:t>region</w:t>
+      </w:r>
+      <w:proofErr w:type="gramEnd"/>
+      <w:r>
+        <w:t>.  EIA divides the country into 13 regions, like California</w:t>
+      </w:r>
+      <w:r>
+        <w:t xml:space="preserve"> and</w:t>
+      </w:r>
+      <w:r>
+        <w:t xml:space="preserve"> </w:t>
+      </w:r>
+      <w:proofErr w:type="spellStart"/>
+      <w:r>
+        <w:t>MidWest</w:t>
+      </w:r>
+      <w:proofErr w:type="spellEnd"/>
+      <w:r>
+        <w:t xml:space="preserve">.  At the top is </w:t>
+      </w:r>
+      <w:r>
+        <w:t xml:space="preserve">the option </w:t>
+      </w:r>
+      <w:r>
+        <w:t>“</w:t>
+      </w:r>
+      <w:proofErr w:type="spellStart"/>
+      <w:r>
+        <w:t>Sum_all</w:t>
+      </w:r>
+      <w:proofErr w:type="spellEnd"/>
+      <w:r>
+        <w:t xml:space="preserve">”. </w:t>
+      </w:r>
+      <w:r>
+        <w:t xml:space="preserve"> </w:t>
+      </w:r>
+      <w:r>
+        <w:t>You may have to change this value before stuff starts to work.</w:t>
+      </w:r>
+      <w:r>
+        <w:t xml:space="preserve"> </w:t>
+      </w:r>
+    </w:p>
+    <w:p>
+      <w:r>
+        <w:t xml:space="preserve">Cell A2 is what you are graphing - Cost, Energy (MWh), </w:t>
+      </w:r>
+      <w:proofErr w:type="spellStart"/>
+      <w:r>
+        <w:t>MTons</w:t>
+      </w:r>
+      <w:proofErr w:type="spellEnd"/>
+      <w:r>
+        <w:t xml:space="preserve"> CO2. </w:t>
+      </w:r>
+    </w:p>
+    <w:p>
+      <w:r>
+        <w:t>In Compare.xlsm, cell A3 selects which energy source you are graphing.</w:t>
+      </w:r>
+    </w:p>
+    <w:p>
+      <w:pPr>
+        <w:rPr>
+          <w:b/>
+          <w:bCs/>
+        </w:rPr>
+      </w:pPr>
+      <w:r>
+        <w:rPr>
+          <w:b/>
+          <w:bCs/>
+        </w:rPr>
         <w:t>How the model works:</w:t>
       </w:r>
     </w:p>
     <w:p>
       <w:r>
-        <w:t xml:space="preserve">At the base of the model, there is EIA data on the hourly use of each energy type in 13 regions of the US.  </w:t>
-      </w:r>
-      <w:r>
-        <w:t>The model</w:t>
-      </w:r>
-      <w:r>
-        <w:t xml:space="preserve"> use</w:t>
-      </w:r>
-      <w:r>
-        <w:t>s</w:t>
-      </w:r>
-      <w:r>
-        <w:t xml:space="preserve"> the years 2020-2023 inclusive.  This gives me a spreadsheet of 35,064 rows – one row per hour – and columns for Solar, Wind, Nuclear, etc.</w:t>
-      </w:r>
-    </w:p>
-    <w:p>
-      <w:r>
-        <w:t>I</w:t>
-      </w:r>
-      <w:r>
-        <w:t xml:space="preserve">t </w:t>
-      </w:r>
-      <w:r>
-        <w:t>also use</w:t>
-      </w:r>
-      <w:r>
-        <w:t>s</w:t>
-      </w:r>
-      <w:r>
-        <w:t xml:space="preserve"> the EIA (when possible) for things like price, maximum build rate, lifetime, etc.</w:t>
-      </w:r>
-    </w:p>
-    <w:p>
-      <w:r>
-        <w:t>Initial demand is set at the sum of energies for each hour.  Again, 35,064 values.</w:t>
+        <w:t>At the base of the model, there is EIA data on the hourly use of each energy type in 13 regions of the US.  The model uses the years 2020-2023 inclusive.  This gives me a spreadsheet of 35,064 rows – one row per hour – and columns for Solar, Wind, Nuclear, etc.</w:t>
+      </w:r>
+    </w:p>
+    <w:p>
+      <w:r>
+        <w:t>It also uses the EIA (when possible) for things like price, maximum build rate, lifetime, etc.</w:t>
+      </w:r>
+    </w:p>
+    <w:p>
+      <w:r>
+        <w:t xml:space="preserve">Initial demand is set at the sum of </w:t>
+      </w:r>
+      <w:proofErr w:type="gramStart"/>
+      <w:r>
+        <w:t>energies</w:t>
+      </w:r>
+      <w:proofErr w:type="gramEnd"/>
+      <w:r>
+        <w:t xml:space="preserve"> for each hour.  Again, 35,064 values.</w:t>
       </w:r>
     </w:p>
     <w:p>
@@ -96,13 +267,7 @@
         </w:numPr>
       </w:pPr>
       <w:r>
-        <w:t xml:space="preserve">The model takes </w:t>
-      </w:r>
-      <w:r>
-        <w:t>previous</w:t>
-      </w:r>
-      <w:r>
-        <w:t xml:space="preserve"> year, increases demand, and applies a decay rate (1/Lifetime) to each energy source.</w:t>
+        <w:t>The model takes previous year, increases demand, and applies a decay rate (1/Lifetime) to each energy source.</w:t>
       </w:r>
     </w:p>
     <w:p>
@@ -130,108 +295,9 @@
       </w:r>
     </w:p>
     <w:p>
-      <w:pPr>
-        <w:rPr>
-          <w:b/>
-          <w:bCs/>
-        </w:rPr>
-      </w:pPr>
-      <w:r>
-        <w:t>Then, Excel Macros are used to create the Results_... and compare.xlsm spreadsheets.</w:t>
-      </w:r>
-      <w:r>
-        <w:t xml:space="preserve"> </w:t>
-      </w:r>
-    </w:p>
-    <w:p>
-      <w:pPr>
-        <w:rPr>
-          <w:b/>
-          <w:bCs/>
-        </w:rPr>
-      </w:pPr>
-      <w:r>
-        <w:rPr>
-          <w:b/>
-          <w:bCs/>
-        </w:rPr>
-        <w:t>How to run Results/Compare:</w:t>
-      </w:r>
-    </w:p>
-    <w:p>
-      <w:r>
-        <w:t>Download all the .</w:t>
-      </w:r>
-      <w:proofErr w:type="spellStart"/>
-      <w:r>
-        <w:t>xlsm</w:t>
-      </w:r>
-      <w:proofErr w:type="spellEnd"/>
-      <w:r>
-        <w:t xml:space="preserve"> files.  In the file manager, set the properties to turn off read-only.  </w:t>
-      </w:r>
-    </w:p>
-    <w:p>
-      <w:r>
-        <w:t xml:space="preserve">Open each of the “Results…” files, and enable macros. Leave them open. </w:t>
-      </w:r>
-    </w:p>
-    <w:p>
-      <w:r>
-        <w:t>For example, Results_CO2_100_all.xlsm means $100 per ton of CO2eq, all regions.    This notation may change in the future.</w:t>
-      </w:r>
-    </w:p>
-    <w:p>
-      <w:r>
-        <w:t xml:space="preserve">On sheet Graph, cell A1, is the region.  If you click on it, an arrow appears to the right.  Hit this arrow to choose region.  EIA divides the country into 13 regions, like CAL for California, MIDW for </w:t>
-      </w:r>
-      <w:proofErr w:type="spellStart"/>
-      <w:r>
-        <w:t>MidWest</w:t>
-      </w:r>
-      <w:proofErr w:type="spellEnd"/>
-      <w:r>
-        <w:t>.  At the top is “</w:t>
-      </w:r>
-      <w:proofErr w:type="spellStart"/>
-      <w:r>
-        <w:t>Sum_all</w:t>
-      </w:r>
-      <w:proofErr w:type="spellEnd"/>
-      <w:r>
-        <w:t>”. Next version will have full names here.</w:t>
-      </w:r>
-    </w:p>
-    <w:p>
-      <w:r>
-        <w:t xml:space="preserve">Cell A2 is what you are graphing - Cost, Energy (MWh), </w:t>
-      </w:r>
-      <w:proofErr w:type="spellStart"/>
-      <w:r>
-        <w:t>MTons</w:t>
-      </w:r>
-      <w:proofErr w:type="spellEnd"/>
-      <w:r>
-        <w:t xml:space="preserve"> CO2.  All for a CO2 of $100.</w:t>
-      </w:r>
-    </w:p>
-    <w:p>
-      <w:r>
-        <w:t>To compare, open compare.xlsm.  This will open all the Results spreadsheets.  Here, A1 and A2 are the same. A3 selects one energy source - All, Solar, etc. that you are graphing.</w:t>
-      </w:r>
-    </w:p>
-    <w:p>
-      <w:r>
-        <w:t>On both sheets, there is a button which switches between bar graph and line graph.</w:t>
-      </w:r>
-    </w:p>
-    <w:p>
-      <w:pPr>
-        <w:rPr>
-          <w:b/>
-          <w:bCs/>
-        </w:rPr>
-      </w:pPr>
+      <w:r>
+        <w:t xml:space="preserve">Then, Excel Macros are used to create the Results_... and compare.xlsm spreadsheets. </w:t>
+      </w:r>
     </w:p>
     <w:p>
       <w:pPr>
@@ -264,12 +330,18 @@
     </w:p>
     <w:p>
       <w:r>
-        <w:t>Running is very processor intensive.  I had to get a bigger case and go to water-cooling to avoid the processor (Intel I7) getting to 100C.  The 16 processors were all being used at once.  Took about ½ hour to run 5 scenarios (CO2_Price), on all 13 regions for 27 years.</w:t>
-      </w:r>
-    </w:p>
-    <w:p>
-      <w:r>
         <w:lastRenderedPageBreak/>
+        <w:t xml:space="preserve">Running is very processor intensive.  I had to get a bigger case and go to water-cooling to avoid the processor (Intel I7) getting to 100C.  The 16 processors were all being used at once.  Took about </w:t>
+      </w:r>
+      <w:r>
+        <w:t>40 minutes</w:t>
+      </w:r>
+      <w:r>
+        <w:t xml:space="preserve"> to run 5 scenarios (CO2_Price), on all 13 regions for 27 years.</w:t>
+      </w:r>
+    </w:p>
+    <w:p>
+      <w:r>
         <w:t xml:space="preserve">Set up python and </w:t>
       </w:r>
       <w:proofErr w:type="spellStart"/>
@@ -290,9 +362,11 @@
       <w:r>
         <w:t xml:space="preserve">Download code from </w:t>
       </w:r>
+      <w:proofErr w:type="gramStart"/>
       <w:r>
         <w:t>http://github.com/cliffgold/optimize</w:t>
       </w:r>
+      <w:proofErr w:type="gramEnd"/>
     </w:p>
     <w:p>
       <w:r>
@@ -306,7 +380,15 @@
     </w:p>
     <w:p>
       <w:r>
-        <w:t>Hit Run button.</w:t>
+        <w:t xml:space="preserve">Hit </w:t>
+      </w:r>
+      <w:proofErr w:type="gramStart"/>
+      <w:r>
+        <w:t>Run</w:t>
+      </w:r>
+      <w:proofErr w:type="gramEnd"/>
+      <w:r>
+        <w:t xml:space="preserve"> button.</w:t>
       </w:r>
     </w:p>
     <w:p>

</xml_diff>

<commit_message>
Added new graph to compare_template, results for selected year
</commit_message>
<xml_diff>
--- a/Docs/Howto.docx
+++ b/Docs/Howto.docx
@@ -48,15 +48,7 @@
         <w:t xml:space="preserve">Each “Results_xxx.xlsm” represents one scenario.  The “xxx” describes the scenario.  “CO2_100” means CO2 at $100/ton.  </w:t>
       </w:r>
       <w:r>
-        <w:t xml:space="preserve">Then, there is the word “_all”.  That says it was run </w:t>
-      </w:r>
-      <w:proofErr w:type="gramStart"/>
-      <w:r>
-        <w:t>on</w:t>
-      </w:r>
-      <w:proofErr w:type="gramEnd"/>
-      <w:r>
-        <w:t xml:space="preserve"> all 13 regions.  </w:t>
+        <w:t xml:space="preserve">Then, there is the word “_all”.  That says it was run on all 13 regions.  </w:t>
       </w:r>
       <w:r>
         <w:t>There is one of these for each scenario – for each price of CO2.</w:t>
@@ -95,119 +87,82 @@
         <w:t>Right-click on each</w:t>
       </w:r>
       <w:r>
-        <w:t xml:space="preserve"> .</w:t>
-      </w:r>
-      <w:proofErr w:type="spellStart"/>
-      <w:r>
-        <w:t>xlsm</w:t>
-      </w:r>
-      <w:proofErr w:type="spellEnd"/>
+        <w:t xml:space="preserve"> .xlsm</w:t>
+      </w:r>
+      <w:r>
+        <w:t xml:space="preserve"> file</w:t>
+      </w:r>
+      <w:r>
+        <w:t xml:space="preserve"> in the file manager</w:t>
+      </w:r>
+      <w:r>
+        <w:t>, and set properties to allow macros.</w:t>
+      </w:r>
+    </w:p>
+    <w:p>
+      <w:r>
+        <w:t xml:space="preserve">Open “Compare.xlsm”.  Enable macros here.  </w:t>
+      </w:r>
+      <w:r>
+        <w:t xml:space="preserve">This should open all the Results…xlsm files. </w:t>
+      </w:r>
+      <w:r>
+        <w:t>If that did not happen, click on cell A1.  There will be an arrow to the right of the cell.  Click on this dropdown, and select something else.  Try again with A2, A3, the “To Bar” button.  Once they have all loaded, c</w:t>
+      </w:r>
+      <w:r>
+        <w:t xml:space="preserve">lick on each </w:t>
+      </w:r>
+      <w:r>
+        <w:t>Results_xxx.xlsm file</w:t>
+      </w:r>
+      <w:r>
+        <w:t>, and enable macros in each one.</w:t>
+      </w:r>
+      <w:r>
+        <w:t xml:space="preserve">  Go back to Compare.xlsm.</w:t>
+      </w:r>
+    </w:p>
+    <w:p>
+      <w:r>
+        <w:t xml:space="preserve">On sheet Graph, cell A1, is the region.  If you click on it, an arrow appears to the right.  Hit this arrow to choose </w:t>
+      </w:r>
+      <w:r>
+        <w:t xml:space="preserve">a </w:t>
+      </w:r>
+      <w:r>
+        <w:t>region</w:t>
+      </w:r>
+      <w:r>
+        <w:t xml:space="preserve"> or Sum_all to look at entire US</w:t>
+      </w:r>
+      <w:r>
+        <w:t>.  EIA divides the country into 13 regions, like California</w:t>
+      </w:r>
+      <w:r>
+        <w:t xml:space="preserve"> and</w:t>
+      </w:r>
+      <w:r>
+        <w:t xml:space="preserve"> Mid</w:t>
+      </w:r>
       <w:r>
         <w:t xml:space="preserve"> </w:t>
       </w:r>
-      <w:proofErr w:type="gramStart"/>
-      <w:r>
-        <w:t>file, and</w:t>
-      </w:r>
-      <w:proofErr w:type="gramEnd"/>
-      <w:r>
-        <w:t xml:space="preserve"> set properties to allow macros.</w:t>
-      </w:r>
-    </w:p>
-    <w:p>
-      <w:r>
-        <w:t xml:space="preserve">Open “Compare.xlsm”.  Enable macros here.  </w:t>
-      </w:r>
-      <w:r>
-        <w:t>This should open all the Results…</w:t>
-      </w:r>
-      <w:proofErr w:type="spellStart"/>
-      <w:r>
-        <w:t>xlsm</w:t>
-      </w:r>
-      <w:proofErr w:type="spellEnd"/>
-      <w:r>
-        <w:t xml:space="preserve"> files. </w:t>
-      </w:r>
-      <w:r>
-        <w:t xml:space="preserve">Click on each of </w:t>
-      </w:r>
-      <w:proofErr w:type="gramStart"/>
-      <w:r>
-        <w:t>these</w:t>
-      </w:r>
-      <w:r>
-        <w:t>, and</w:t>
-      </w:r>
-      <w:proofErr w:type="gramEnd"/>
-      <w:r>
-        <w:t xml:space="preserve"> enable macros in each one.</w:t>
-      </w:r>
-      <w:r>
-        <w:t xml:space="preserve">  Go back to Compare.xlsm.</w:t>
-      </w:r>
-    </w:p>
-    <w:p>
-      <w:r>
-        <w:t xml:space="preserve">On sheet Graph, cell A1, is the region.  If you click on it, an arrow appears to the right.  Hit this arrow to choose </w:t>
-      </w:r>
-      <w:proofErr w:type="gramStart"/>
-      <w:r>
-        <w:t>region</w:t>
-      </w:r>
-      <w:proofErr w:type="gramEnd"/>
-      <w:r>
-        <w:t>.  EIA divides the country into 13 regions, like California</w:t>
-      </w:r>
-      <w:r>
-        <w:t xml:space="preserve"> and</w:t>
-      </w:r>
-      <w:r>
-        <w:t xml:space="preserve"> </w:t>
-      </w:r>
-      <w:proofErr w:type="spellStart"/>
-      <w:r>
-        <w:t>MidWest</w:t>
-      </w:r>
-      <w:proofErr w:type="spellEnd"/>
-      <w:r>
-        <w:t xml:space="preserve">.  At the top is </w:t>
-      </w:r>
-      <w:r>
-        <w:t xml:space="preserve">the option </w:t>
-      </w:r>
-      <w:r>
-        <w:t>“</w:t>
-      </w:r>
-      <w:proofErr w:type="spellStart"/>
-      <w:r>
-        <w:t>Sum_all</w:t>
-      </w:r>
-      <w:proofErr w:type="spellEnd"/>
-      <w:r>
-        <w:t xml:space="preserve">”. </w:t>
-      </w:r>
-      <w:r>
-        <w:t xml:space="preserve"> </w:t>
-      </w:r>
-      <w:r>
-        <w:t>You may have to change this value before stuff starts to work.</w:t>
-      </w:r>
-      <w:r>
-        <w:t xml:space="preserve"> </w:t>
-      </w:r>
-    </w:p>
-    <w:p>
-      <w:r>
-        <w:t xml:space="preserve">Cell A2 is what you are graphing - Cost, Energy (MWh), </w:t>
-      </w:r>
-      <w:proofErr w:type="spellStart"/>
-      <w:r>
-        <w:t>MTons</w:t>
-      </w:r>
-      <w:proofErr w:type="spellEnd"/>
-      <w:r>
-        <w:t xml:space="preserve"> CO2. </w:t>
+      <w:r>
+        <w:t>West</w:t>
+      </w:r>
+      <w:r>
+        <w:t xml:space="preserve">.  </w:t>
+      </w:r>
+    </w:p>
+    <w:p>
+      <w:r>
+        <w:t>Cell A2 is what you are graphing - Cost, Energy (MWh), MTons CO2</w:t>
+      </w:r>
+      <w:r>
+        <w:t xml:space="preserve"> etc</w:t>
+      </w:r>
+      <w:r>
+        <w:t xml:space="preserve">. </w:t>
       </w:r>
     </w:p>
     <w:p>
@@ -234,6 +189,9 @@
       <w:r>
         <w:t>At the base of the model, there is EIA data on the hourly use of each energy type in 13 regions of the US.  The model uses the years 2020-2023 inclusive.  This gives me a spreadsheet of 35,064 rows – one row per hour – and columns for Solar, Wind, Nuclear, etc.</w:t>
       </w:r>
+      <w:r>
+        <w:t xml:space="preserve">  We call this year 0.</w:t>
+      </w:r>
     </w:p>
     <w:p>
       <w:r>
@@ -242,15 +200,13 @@
     </w:p>
     <w:p>
       <w:r>
-        <w:t xml:space="preserve">Initial demand is set at the sum of </w:t>
-      </w:r>
-      <w:proofErr w:type="gramStart"/>
-      <w:r>
-        <w:t>energies</w:t>
-      </w:r>
-      <w:proofErr w:type="gramEnd"/>
-      <w:r>
-        <w:t xml:space="preserve"> for each hour.  Again, 35,064 values.</w:t>
+        <w:t>Initial demand is set at the sum of energies for each hour</w:t>
+      </w:r>
+      <w:r>
+        <w:t xml:space="preserve"> in year 0</w:t>
+      </w:r>
+      <w:r>
+        <w:t>.  Again, 35,064 values.</w:t>
       </w:r>
     </w:p>
     <w:p>
@@ -267,7 +223,10 @@
         </w:numPr>
       </w:pPr>
       <w:r>
-        <w:t>The model takes previous year, increases demand, and applies a decay rate (1/Lifetime) to each energy source.</w:t>
+        <w:t>The model takes previous year, increases demand, and applies a decay rate (1/Lifetime) to each energy source</w:t>
+      </w:r>
+      <w:r>
+        <w:t>.</w:t>
       </w:r>
     </w:p>
     <w:p>
@@ -311,6 +270,7 @@
           <w:b/>
           <w:bCs/>
         </w:rPr>
+        <w:lastRenderedPageBreak/>
         <w:t>How to set up to run</w:t>
       </w:r>
       <w:r>
@@ -330,7 +290,6 @@
     </w:p>
     <w:p>
       <w:r>
-        <w:lastRenderedPageBreak/>
         <w:t xml:space="preserve">Running is very processor intensive.  I had to get a bigger case and go to water-cooling to avoid the processor (Intel I7) getting to 100C.  The 16 processors were all being used at once.  Took about </w:t>
       </w:r>
       <w:r>
@@ -342,15 +301,7 @@
     </w:p>
     <w:p>
       <w:r>
-        <w:t xml:space="preserve">Set up python and </w:t>
-      </w:r>
-      <w:proofErr w:type="spellStart"/>
-      <w:r>
-        <w:t>github</w:t>
-      </w:r>
-      <w:proofErr w:type="spellEnd"/>
-      <w:r>
-        <w:t>.</w:t>
+        <w:t>Set up python and github.</w:t>
       </w:r>
     </w:p>
     <w:p>
@@ -362,11 +313,9 @@
       <w:r>
         <w:t xml:space="preserve">Download code from </w:t>
       </w:r>
-      <w:proofErr w:type="gramStart"/>
       <w:r>
         <w:t>http://github.com/cliffgold/optimize</w:t>
       </w:r>
-      <w:proofErr w:type="gramEnd"/>
     </w:p>
     <w:p>
       <w:r>
@@ -380,15 +329,7 @@
     </w:p>
     <w:p>
       <w:r>
-        <w:t xml:space="preserve">Hit </w:t>
-      </w:r>
-      <w:proofErr w:type="gramStart"/>
-      <w:r>
-        <w:t>Run</w:t>
-      </w:r>
-      <w:proofErr w:type="gramEnd"/>
-      <w:r>
-        <w:t xml:space="preserve"> button.</w:t>
+        <w:t>Hit Run button.</w:t>
       </w:r>
     </w:p>
     <w:p>

</xml_diff>

<commit_message>
Updated compare.xlsm to compare_xxx.xlm.  Other cleanup.
</commit_message>
<xml_diff>
--- a/Docs/Howto.docx
+++ b/Docs/Howto.docx
@@ -56,7 +56,16 @@
     </w:p>
     <w:p>
       <w:r>
-        <w:t>The “Compare.xlsm” compares the various scenarios.</w:t>
+        <w:t>The “Compare</w:t>
+      </w:r>
+      <w:r>
+        <w:t>_xxx</w:t>
+      </w:r>
+      <w:r>
+        <w:t>.xlsm” compares the various scenarios.</w:t>
+      </w:r>
+      <w:r>
+        <w:t xml:space="preserve"> </w:t>
       </w:r>
     </w:p>
     <w:p>
@@ -101,13 +110,25 @@
     </w:p>
     <w:p>
       <w:r>
-        <w:t xml:space="preserve">Open “Compare.xlsm”.  Enable macros here.  </w:t>
+        <w:t>Open “Compare</w:t>
+      </w:r>
+      <w:r>
+        <w:t>_xxx</w:t>
+      </w:r>
+      <w:r>
+        <w:t xml:space="preserve">.xlsm”.  Enable macros here.  </w:t>
       </w:r>
       <w:r>
         <w:t xml:space="preserve">This should open all the Results…xlsm files. </w:t>
       </w:r>
       <w:r>
-        <w:t>If that did not happen, click on cell A1.  There will be an arrow to the right of the cell.  Click on this dropdown, and select something else.  Try again with A2, A3, the “To Bar” button.  Once they have all loaded, c</w:t>
+        <w:t xml:space="preserve">If that did not happen, </w:t>
+      </w:r>
+      <w:r>
+        <w:t>click on the “To Line” or “To Bar” button</w:t>
+      </w:r>
+      <w:r>
+        <w:t>.  Once they have all loaded, c</w:t>
       </w:r>
       <w:r>
         <w:t xml:space="preserve">lick on each </w:t>
@@ -119,12 +140,30 @@
         <w:t>, and enable macros in each one.</w:t>
       </w:r>
       <w:r>
-        <w:t xml:space="preserve">  Go back to Compare.xlsm.</w:t>
-      </w:r>
-    </w:p>
-    <w:p>
-      <w:r>
-        <w:t xml:space="preserve">On sheet Graph, cell A1, is the region.  If you click on it, an arrow appears to the right.  Hit this arrow to choose </w:t>
+        <w:t xml:space="preserve">  Go back to Compare</w:t>
+      </w:r>
+      <w:r>
+        <w:t>_xxx</w:t>
+      </w:r>
+      <w:r>
+        <w:t>.xlsm.</w:t>
+      </w:r>
+    </w:p>
+    <w:p>
+      <w:r>
+        <w:t xml:space="preserve">On sheet </w:t>
+      </w:r>
+      <w:r>
+        <w:t>“</w:t>
+      </w:r>
+      <w:r>
+        <w:t>Graph,</w:t>
+      </w:r>
+      <w:r>
+        <w:t>”</w:t>
+      </w:r>
+      <w:r>
+        <w:t xml:space="preserve"> cell A1, is the region.  If you click on it, an arrow appears to the right.  Hit this arrow to choose </w:t>
       </w:r>
       <w:r>
         <w:t xml:space="preserve">a </w:t>
@@ -133,7 +172,13 @@
         <w:t>region</w:t>
       </w:r>
       <w:r>
-        <w:t xml:space="preserve"> or Sum_all to look at entire US</w:t>
+        <w:t xml:space="preserve"> or </w:t>
+      </w:r>
+      <w:r>
+        <w:t>Entire_US</w:t>
+      </w:r>
+      <w:r>
+        <w:t xml:space="preserve"> to look at entire US</w:t>
       </w:r>
       <w:r>
         <w:t>.  EIA divides the country into 13 regions, like California</w:t>
@@ -167,7 +212,20 @@
     </w:p>
     <w:p>
       <w:r>
-        <w:t>In Compare.xlsm, cell A3 selects which energy source you are graphing.</w:t>
+        <w:t>C</w:t>
+      </w:r>
+      <w:r>
+        <w:t>ell A3 selects which energy source you are graphing.</w:t>
+      </w:r>
+    </w:p>
+    <w:p>
+      <w:r>
+        <w:t>On sheet “Graph_1y”, A1 and A2 are the same functions.  B3 is the single year to be analysed – 27 is normally used (2050).  X axis is the various scenarios, and all energies are shown separately.</w:t>
+      </w:r>
+    </w:p>
+    <w:p>
+      <w:r>
+        <w:t>The Results_xxx.xlsm files have one scenario each.  A1 and A2 are the same function.</w:t>
       </w:r>
     </w:p>
     <w:p>
@@ -250,12 +308,19 @@
         </w:numPr>
       </w:pPr>
       <w:r>
+        <w:lastRenderedPageBreak/>
         <w:t>Results are saved.</w:t>
       </w:r>
     </w:p>
     <w:p>
       <w:r>
-        <w:t xml:space="preserve">Then, Excel Macros are used to create the Results_... and compare.xlsm spreadsheets. </w:t>
+        <w:t>Then, Excel Macros are used to create the Results_... and compare</w:t>
+      </w:r>
+      <w:r>
+        <w:t>_xxx</w:t>
+      </w:r>
+      <w:r>
+        <w:t xml:space="preserve">.xlsm spreadsheets. </w:t>
       </w:r>
     </w:p>
     <w:p>
@@ -270,7 +335,6 @@
           <w:b/>
           <w:bCs/>
         </w:rPr>
-        <w:lastRenderedPageBreak/>
         <w:t>How to set up to run</w:t>
       </w:r>
       <w:r>

</xml_diff>